<commit_message>
more work improving API
</commit_message>
<xml_diff>
--- a/docs/Drumtochty Heating API.docx
+++ b/docs/Drumtochty Heating API.docx
@@ -18,7 +18,7 @@
     </w:p>
     <w:p>
       <w:pPr>
-        <w:pStyle w:val="Heading2"/>
+        <w:pStyle w:val="Heading1"/>
       </w:pPr>
       <w:r>
         <w:t>Resources</w:t>
@@ -79,7 +79,7 @@
     </w:p>
     <w:p>
       <w:pPr>
-        <w:pStyle w:val="Heading2"/>
+        <w:pStyle w:val="Heading1"/>
       </w:pPr>
       <w:r>
         <w:t>Override</w:t>
@@ -331,7 +331,7 @@
               <w:rPr>
                 <w:color w:val="A6A6A6" w:themeColor="background1" w:themeShade="A6"/>
               </w:rPr>
-              <w:t>501</w:t>
+              <w:t>404</w:t>
             </w:r>
           </w:p>
         </w:tc>
@@ -417,7 +417,7 @@
               <w:rPr>
                 <w:color w:val="A6A6A6" w:themeColor="background1" w:themeShade="A6"/>
               </w:rPr>
-              <w:t>501</w:t>
+              <w:t>404</w:t>
             </w:r>
           </w:p>
         </w:tc>
@@ -599,7 +599,7 @@
               <w:rPr>
                 <w:color w:val="A6A6A6" w:themeColor="background1" w:themeShade="A6"/>
               </w:rPr>
-              <w:t>501</w:t>
+              <w:t>404</w:t>
             </w:r>
           </w:p>
         </w:tc>
@@ -685,7 +685,7 @@
     </w:p>
     <w:p>
       <w:pPr>
-        <w:pStyle w:val="Heading2"/>
+        <w:pStyle w:val="Heading1"/>
       </w:pPr>
       <w:r>
         <w:t>Program</w:t>
@@ -1146,9 +1146,10 @@
     </w:p>
     <w:p>
       <w:pPr>
-        <w:pStyle w:val="Heading2"/>
-      </w:pPr>
-      <w:r>
+        <w:pStyle w:val="Heading1"/>
+      </w:pPr>
+      <w:r>
+        <w:lastRenderedPageBreak/>
         <w:t>Program</w:t>
       </w:r>
       <w:r>
@@ -1198,7 +1199,6 @@
               <w:rPr>
                 <w:b/>
               </w:rPr>
-              <w:lastRenderedPageBreak/>
               <w:t>VERBS</w:t>
             </w:r>
           </w:p>
@@ -1662,25 +1662,24 @@
     </w:p>
     <w:p>
       <w:pPr>
-        <w:pStyle w:val="Heading2"/>
-      </w:pPr>
-      <w:r>
-        <w:t>Status Resource</w:t>
-      </w:r>
-    </w:p>
-    <w:p>
-      <w:pPr>
-        <w:pStyle w:val="Heading3"/>
-      </w:pPr>
-      <w:proofErr w:type="spellStart"/>
-      <w:r>
-        <w:t>Api</w:t>
-      </w:r>
-      <w:proofErr w:type="spellEnd"/>
-    </w:p>
-    <w:p>
-      <w:r>
-        <w:t xml:space="preserve">The status resource is a read-only </w:t>
+        <w:pStyle w:val="Heading1"/>
+      </w:pPr>
+      <w:r>
+        <w:t>Sensor</w:t>
+      </w:r>
+      <w:r>
+        <w:t xml:space="preserve"> Resource</w:t>
+      </w:r>
+    </w:p>
+    <w:p>
+      <w:r>
+        <w:t xml:space="preserve">The </w:t>
+      </w:r>
+      <w:r>
+        <w:t>sensor</w:t>
+      </w:r>
+      <w:r>
+        <w:t xml:space="preserve"> resource is a read-only </w:t>
       </w:r>
       <w:proofErr w:type="spellStart"/>
       <w:r>
@@ -1838,7 +1837,7 @@
           </w:tcPr>
           <w:p>
             <w:r>
-              <w:t>status</w:t>
+              <w:t>sensor</w:t>
             </w:r>
             <w:r>
               <w:t>/</w:t>
@@ -1899,7 +1898,10 @@
           </w:tcPr>
           <w:p>
             <w:r>
-              <w:t xml:space="preserve">status </w:t>
+              <w:t>sensor</w:t>
+            </w:r>
+            <w:r>
+              <w:t xml:space="preserve"> </w:t>
             </w:r>
             <w:r>
               <w:t>/:id</w:t>
@@ -1973,10 +1975,13 @@
               </w:rPr>
             </w:pPr>
             <w:r>
-              <w:rPr>
-                <w:color w:val="A6A6A6" w:themeColor="background1" w:themeShade="A6"/>
-              </w:rPr>
-              <w:t xml:space="preserve">status </w:t>
+              <w:t>sensor</w:t>
+            </w:r>
+            <w:r>
+              <w:rPr>
+                <w:color w:val="A6A6A6" w:themeColor="background1" w:themeShade="A6"/>
+              </w:rPr>
+              <w:t xml:space="preserve"> </w:t>
             </w:r>
             <w:r>
               <w:rPr>
@@ -2024,7 +2029,7 @@
               <w:rPr>
                 <w:color w:val="A6A6A6" w:themeColor="background1" w:themeShade="A6"/>
               </w:rPr>
-              <w:t>501</w:t>
+              <w:t>404</w:t>
             </w:r>
           </w:p>
         </w:tc>
@@ -2071,10 +2076,13 @@
               </w:rPr>
             </w:pPr>
             <w:r>
-              <w:rPr>
-                <w:color w:val="A6A6A6" w:themeColor="background1" w:themeShade="A6"/>
-              </w:rPr>
-              <w:t xml:space="preserve">status </w:t>
+              <w:t>sensor</w:t>
+            </w:r>
+            <w:r>
+              <w:rPr>
+                <w:color w:val="A6A6A6" w:themeColor="background1" w:themeShade="A6"/>
+              </w:rPr>
+              <w:t xml:space="preserve"> </w:t>
             </w:r>
             <w:r>
               <w:rPr>
@@ -2122,7 +2130,7 @@
               <w:rPr>
                 <w:color w:val="A6A6A6" w:themeColor="background1" w:themeShade="A6"/>
               </w:rPr>
-              <w:t>501</w:t>
+              <w:t>404</w:t>
             </w:r>
           </w:p>
         </w:tc>
@@ -2169,10 +2177,15 @@
               </w:rPr>
             </w:pPr>
             <w:r>
-              <w:rPr>
-                <w:color w:val="A6A6A6" w:themeColor="background1" w:themeShade="A6"/>
-              </w:rPr>
-              <w:t xml:space="preserve">status </w:t>
+              <w:t>sensor</w:t>
+            </w:r>
+            <w:bookmarkStart w:id="0" w:name="_GoBack"/>
+            <w:bookmarkEnd w:id="0"/>
+            <w:r>
+              <w:rPr>
+                <w:color w:val="A6A6A6" w:themeColor="background1" w:themeShade="A6"/>
+              </w:rPr>
+              <w:t xml:space="preserve"> </w:t>
             </w:r>
             <w:r>
               <w:rPr>
@@ -2220,7 +2233,7 @@
               <w:rPr>
                 <w:color w:val="A6A6A6" w:themeColor="background1" w:themeShade="A6"/>
               </w:rPr>
-              <w:t>501</w:t>
+              <w:t>404</w:t>
             </w:r>
           </w:p>
         </w:tc>
@@ -2256,7 +2269,10 @@
         <w:t xml:space="preserve">Returns </w:t>
       </w:r>
       <w:r>
-        <w:t>and array containing all status elements described in note (2)</w:t>
+        <w:t xml:space="preserve">and array containing all </w:t>
+      </w:r>
+      <w:r>
+        <w:t>the sensor readings</w:t>
       </w:r>
     </w:p>
     <w:p>
@@ -2268,7 +2284,21 @@
         </w:numPr>
       </w:pPr>
       <w:r>
-        <w:t>Id is one of “control”, “environment”</w:t>
+        <w:t>Id is one of “</w:t>
+      </w:r>
+      <w:proofErr w:type="spellStart"/>
+      <w:r>
+        <w:t>hw</w:t>
+      </w:r>
+      <w:proofErr w:type="spellEnd"/>
+      <w:r>
+        <w:t>”, “</w:t>
+      </w:r>
+      <w:r>
+        <w:t>bedroom</w:t>
+      </w:r>
+      <w:r>
+        <w:t>”</w:t>
       </w:r>
       <w:r>
         <w:t xml:space="preserve">, </w:t>
@@ -2276,39 +2306,631 @@
       <w:r>
         <w:t>“</w:t>
       </w:r>
+      <w:r>
+        <w:t>loft</w:t>
+      </w:r>
+      <w:r>
+        <w:t>” and “</w:t>
+      </w:r>
+      <w:r>
+        <w:t>garage</w:t>
+      </w:r>
+      <w:r>
+        <w:t>”</w:t>
+      </w:r>
+    </w:p>
+    <w:p>
+      <w:pPr>
+        <w:pStyle w:val="Heading1"/>
+      </w:pPr>
+      <w:r>
+        <w:t>Status Resource</w:t>
+      </w:r>
+    </w:p>
+    <w:p>
+      <w:r>
+        <w:t xml:space="preserve">The </w:t>
+      </w:r>
+      <w:r>
+        <w:t>status</w:t>
+      </w:r>
+      <w:r>
+        <w:t xml:space="preserve"> resource is a read-only </w:t>
+      </w:r>
       <w:proofErr w:type="spellStart"/>
       <w:r>
-        <w:t>env</w:t>
+        <w:t>api</w:t>
       </w:r>
       <w:proofErr w:type="spellEnd"/>
       <w:r>
-        <w:t>” and “</w:t>
-      </w:r>
-      <w:r>
-        <w:t>controller</w:t>
-      </w:r>
-      <w:r>
-        <w:t>”</w:t>
-      </w:r>
-    </w:p>
-    <w:p>
-      <w:pPr>
-        <w:pStyle w:val="Heading3"/>
-      </w:pPr>
-      <w:r>
-        <w:t xml:space="preserve">Status </w:t>
-      </w:r>
-      <w:r>
-        <w:t>Response Data</w:t>
-      </w:r>
-    </w:p>
+        <w:t xml:space="preserve">.  </w:t>
+      </w:r>
+    </w:p>
+    <w:tbl>
+      <w:tblPr>
+        <w:tblStyle w:val="TableGrid"/>
+        <w:tblW w:w="0" w:type="auto"/>
+        <w:tblLook w:val="04A0" w:firstRow="1" w:lastRow="0" w:firstColumn="1" w:lastColumn="0" w:noHBand="0" w:noVBand="1"/>
+      </w:tblPr>
+      <w:tblGrid>
+        <w:gridCol w:w="945"/>
+        <w:gridCol w:w="1399"/>
+        <w:gridCol w:w="1904"/>
+        <w:gridCol w:w="2268"/>
+        <w:gridCol w:w="1559"/>
+        <w:gridCol w:w="941"/>
+      </w:tblGrid>
+      <w:tr>
+        <w:tc>
+          <w:tcPr>
+            <w:tcW w:w="945" w:type="dxa"/>
+            <w:shd w:val="clear" w:color="auto" w:fill="F2F2F2" w:themeFill="background1" w:themeFillShade="F2"/>
+          </w:tcPr>
+          <w:p>
+            <w:pPr>
+              <w:rPr>
+                <w:b/>
+              </w:rPr>
+            </w:pPr>
+            <w:r>
+              <w:rPr>
+                <w:b/>
+              </w:rPr>
+              <w:t>VERBS</w:t>
+            </w:r>
+          </w:p>
+        </w:tc>
+        <w:tc>
+          <w:tcPr>
+            <w:tcW w:w="1399" w:type="dxa"/>
+            <w:shd w:val="clear" w:color="auto" w:fill="F2F2F2" w:themeFill="background1" w:themeFillShade="F2"/>
+          </w:tcPr>
+          <w:p>
+            <w:pPr>
+              <w:rPr>
+                <w:b/>
+              </w:rPr>
+            </w:pPr>
+            <w:r>
+              <w:rPr>
+                <w:b/>
+              </w:rPr>
+              <w:t>Path</w:t>
+            </w:r>
+          </w:p>
+        </w:tc>
+        <w:tc>
+          <w:tcPr>
+            <w:tcW w:w="1904" w:type="dxa"/>
+            <w:shd w:val="clear" w:color="auto" w:fill="F2F2F2" w:themeFill="background1" w:themeFillShade="F2"/>
+          </w:tcPr>
+          <w:p>
+            <w:pPr>
+              <w:rPr>
+                <w:b/>
+              </w:rPr>
+            </w:pPr>
+            <w:r>
+              <w:rPr>
+                <w:b/>
+              </w:rPr>
+              <w:t>Request Data</w:t>
+            </w:r>
+          </w:p>
+        </w:tc>
+        <w:tc>
+          <w:tcPr>
+            <w:tcW w:w="2268" w:type="dxa"/>
+            <w:shd w:val="clear" w:color="auto" w:fill="F2F2F2" w:themeFill="background1" w:themeFillShade="F2"/>
+          </w:tcPr>
+          <w:p>
+            <w:pPr>
+              <w:rPr>
+                <w:b/>
+              </w:rPr>
+            </w:pPr>
+            <w:r>
+              <w:rPr>
+                <w:b/>
+              </w:rPr>
+              <w:t>Response Data</w:t>
+            </w:r>
+          </w:p>
+        </w:tc>
+        <w:tc>
+          <w:tcPr>
+            <w:tcW w:w="1559" w:type="dxa"/>
+            <w:shd w:val="clear" w:color="auto" w:fill="F2F2F2" w:themeFill="background1" w:themeFillShade="F2"/>
+          </w:tcPr>
+          <w:p>
+            <w:pPr>
+              <w:rPr>
+                <w:b/>
+              </w:rPr>
+            </w:pPr>
+            <w:r>
+              <w:rPr>
+                <w:b/>
+              </w:rPr>
+              <w:t>Response</w:t>
+            </w:r>
+          </w:p>
+        </w:tc>
+        <w:tc>
+          <w:tcPr>
+            <w:tcW w:w="941" w:type="dxa"/>
+            <w:shd w:val="clear" w:color="auto" w:fill="F2F2F2" w:themeFill="background1" w:themeFillShade="F2"/>
+          </w:tcPr>
+          <w:p>
+            <w:pPr>
+              <w:rPr>
+                <w:b/>
+              </w:rPr>
+            </w:pPr>
+            <w:r>
+              <w:rPr>
+                <w:b/>
+              </w:rPr>
+              <w:t>Notes</w:t>
+            </w:r>
+          </w:p>
+        </w:tc>
+      </w:tr>
+      <w:tr>
+        <w:tc>
+          <w:tcPr>
+            <w:tcW w:w="945" w:type="dxa"/>
+          </w:tcPr>
+          <w:p>
+            <w:r>
+              <w:t>GET</w:t>
+            </w:r>
+          </w:p>
+        </w:tc>
+        <w:tc>
+          <w:tcPr>
+            <w:tcW w:w="1399" w:type="dxa"/>
+          </w:tcPr>
+          <w:p>
+            <w:r>
+              <w:t>control</w:t>
+            </w:r>
+            <w:r>
+              <w:t>/</w:t>
+            </w:r>
+          </w:p>
+        </w:tc>
+        <w:tc>
+          <w:tcPr>
+            <w:tcW w:w="1904" w:type="dxa"/>
+          </w:tcPr>
+          <w:p/>
+        </w:tc>
+        <w:tc>
+          <w:tcPr>
+            <w:tcW w:w="2268" w:type="dxa"/>
+          </w:tcPr>
+          <w:p>
+            <w:r>
+              <w:t>json</w:t>
+            </w:r>
+          </w:p>
+        </w:tc>
+        <w:tc>
+          <w:tcPr>
+            <w:tcW w:w="1559" w:type="dxa"/>
+          </w:tcPr>
+          <w:p>
+            <w:r>
+              <w:t>200</w:t>
+            </w:r>
+          </w:p>
+        </w:tc>
+        <w:tc>
+          <w:tcPr>
+            <w:tcW w:w="941" w:type="dxa"/>
+          </w:tcPr>
+          <w:p>
+            <w:r>
+              <w:t>(1)</w:t>
+            </w:r>
+          </w:p>
+        </w:tc>
+      </w:tr>
+      <w:tr>
+        <w:tc>
+          <w:tcPr>
+            <w:tcW w:w="945" w:type="dxa"/>
+          </w:tcPr>
+          <w:p>
+            <w:r>
+              <w:t>GET</w:t>
+            </w:r>
+          </w:p>
+        </w:tc>
+        <w:tc>
+          <w:tcPr>
+            <w:tcW w:w="1399" w:type="dxa"/>
+          </w:tcPr>
+          <w:p>
+            <w:r>
+              <w:t>control /:id</w:t>
+            </w:r>
+          </w:p>
+        </w:tc>
+        <w:tc>
+          <w:tcPr>
+            <w:tcW w:w="1904" w:type="dxa"/>
+          </w:tcPr>
+          <w:p/>
+        </w:tc>
+        <w:tc>
+          <w:tcPr>
+            <w:tcW w:w="2268" w:type="dxa"/>
+          </w:tcPr>
+          <w:p/>
+        </w:tc>
+        <w:tc>
+          <w:tcPr>
+            <w:tcW w:w="1559" w:type="dxa"/>
+          </w:tcPr>
+          <w:p>
+            <w:r>
+              <w:t>200</w:t>
+            </w:r>
+          </w:p>
+        </w:tc>
+        <w:tc>
+          <w:tcPr>
+            <w:tcW w:w="941" w:type="dxa"/>
+          </w:tcPr>
+          <w:p>
+            <w:r>
+              <w:t>(2)</w:t>
+            </w:r>
+          </w:p>
+        </w:tc>
+      </w:tr>
+      <w:tr>
+        <w:tc>
+          <w:tcPr>
+            <w:tcW w:w="945" w:type="dxa"/>
+          </w:tcPr>
+          <w:p>
+            <w:pPr>
+              <w:rPr>
+                <w:color w:val="A6A6A6" w:themeColor="background1" w:themeShade="A6"/>
+              </w:rPr>
+            </w:pPr>
+            <w:r>
+              <w:rPr>
+                <w:color w:val="A6A6A6" w:themeColor="background1" w:themeShade="A6"/>
+              </w:rPr>
+              <w:t>POST</w:t>
+            </w:r>
+          </w:p>
+        </w:tc>
+        <w:tc>
+          <w:tcPr>
+            <w:tcW w:w="1399" w:type="dxa"/>
+          </w:tcPr>
+          <w:p>
+            <w:pPr>
+              <w:rPr>
+                <w:color w:val="A6A6A6" w:themeColor="background1" w:themeShade="A6"/>
+              </w:rPr>
+            </w:pPr>
+            <w:r>
+              <w:rPr>
+                <w:color w:val="A6A6A6" w:themeColor="background1" w:themeShade="A6"/>
+              </w:rPr>
+              <w:t>control</w:t>
+            </w:r>
+            <w:r>
+              <w:rPr>
+                <w:color w:val="A6A6A6" w:themeColor="background1" w:themeShade="A6"/>
+              </w:rPr>
+              <w:t xml:space="preserve"> /:id</w:t>
+            </w:r>
+          </w:p>
+        </w:tc>
+        <w:tc>
+          <w:tcPr>
+            <w:tcW w:w="1904" w:type="dxa"/>
+          </w:tcPr>
+          <w:p>
+            <w:pPr>
+              <w:rPr>
+                <w:color w:val="A6A6A6" w:themeColor="background1" w:themeShade="A6"/>
+              </w:rPr>
+            </w:pPr>
+          </w:p>
+        </w:tc>
+        <w:tc>
+          <w:tcPr>
+            <w:tcW w:w="2268" w:type="dxa"/>
+          </w:tcPr>
+          <w:p>
+            <w:pPr>
+              <w:rPr>
+                <w:color w:val="A6A6A6" w:themeColor="background1" w:themeShade="A6"/>
+              </w:rPr>
+            </w:pPr>
+          </w:p>
+        </w:tc>
+        <w:tc>
+          <w:tcPr>
+            <w:tcW w:w="1559" w:type="dxa"/>
+          </w:tcPr>
+          <w:p>
+            <w:pPr>
+              <w:rPr>
+                <w:color w:val="A6A6A6" w:themeColor="background1" w:themeShade="A6"/>
+              </w:rPr>
+            </w:pPr>
+            <w:r>
+              <w:rPr>
+                <w:color w:val="A6A6A6" w:themeColor="background1" w:themeShade="A6"/>
+              </w:rPr>
+              <w:t>404</w:t>
+            </w:r>
+          </w:p>
+        </w:tc>
+        <w:tc>
+          <w:tcPr>
+            <w:tcW w:w="941" w:type="dxa"/>
+          </w:tcPr>
+          <w:p>
+            <w:pPr>
+              <w:rPr>
+                <w:color w:val="A6A6A6" w:themeColor="background1" w:themeShade="A6"/>
+              </w:rPr>
+            </w:pPr>
+          </w:p>
+        </w:tc>
+      </w:tr>
+      <w:tr>
+        <w:tc>
+          <w:tcPr>
+            <w:tcW w:w="945" w:type="dxa"/>
+          </w:tcPr>
+          <w:p>
+            <w:pPr>
+              <w:rPr>
+                <w:color w:val="A6A6A6" w:themeColor="background1" w:themeShade="A6"/>
+              </w:rPr>
+            </w:pPr>
+            <w:r>
+              <w:rPr>
+                <w:color w:val="A6A6A6" w:themeColor="background1" w:themeShade="A6"/>
+              </w:rPr>
+              <w:t>PUT</w:t>
+            </w:r>
+          </w:p>
+        </w:tc>
+        <w:tc>
+          <w:tcPr>
+            <w:tcW w:w="1399" w:type="dxa"/>
+          </w:tcPr>
+          <w:p>
+            <w:pPr>
+              <w:rPr>
+                <w:color w:val="A6A6A6" w:themeColor="background1" w:themeShade="A6"/>
+              </w:rPr>
+            </w:pPr>
+            <w:r>
+              <w:rPr>
+                <w:color w:val="A6A6A6" w:themeColor="background1" w:themeShade="A6"/>
+              </w:rPr>
+              <w:t>control</w:t>
+            </w:r>
+            <w:r>
+              <w:rPr>
+                <w:color w:val="A6A6A6" w:themeColor="background1" w:themeShade="A6"/>
+              </w:rPr>
+              <w:t xml:space="preserve"> /</w:t>
+            </w:r>
+          </w:p>
+        </w:tc>
+        <w:tc>
+          <w:tcPr>
+            <w:tcW w:w="1904" w:type="dxa"/>
+          </w:tcPr>
+          <w:p>
+            <w:pPr>
+              <w:rPr>
+                <w:color w:val="A6A6A6" w:themeColor="background1" w:themeShade="A6"/>
+              </w:rPr>
+            </w:pPr>
+          </w:p>
+        </w:tc>
+        <w:tc>
+          <w:tcPr>
+            <w:tcW w:w="2268" w:type="dxa"/>
+          </w:tcPr>
+          <w:p>
+            <w:pPr>
+              <w:rPr>
+                <w:color w:val="A6A6A6" w:themeColor="background1" w:themeShade="A6"/>
+              </w:rPr>
+            </w:pPr>
+          </w:p>
+        </w:tc>
+        <w:tc>
+          <w:tcPr>
+            <w:tcW w:w="1559" w:type="dxa"/>
+          </w:tcPr>
+          <w:p>
+            <w:pPr>
+              <w:rPr>
+                <w:color w:val="A6A6A6" w:themeColor="background1" w:themeShade="A6"/>
+              </w:rPr>
+            </w:pPr>
+            <w:r>
+              <w:rPr>
+                <w:color w:val="A6A6A6" w:themeColor="background1" w:themeShade="A6"/>
+              </w:rPr>
+              <w:t>404</w:t>
+            </w:r>
+          </w:p>
+        </w:tc>
+        <w:tc>
+          <w:tcPr>
+            <w:tcW w:w="941" w:type="dxa"/>
+          </w:tcPr>
+          <w:p>
+            <w:pPr>
+              <w:rPr>
+                <w:color w:val="A6A6A6" w:themeColor="background1" w:themeShade="A6"/>
+              </w:rPr>
+            </w:pPr>
+          </w:p>
+        </w:tc>
+      </w:tr>
+      <w:tr>
+        <w:tc>
+          <w:tcPr>
+            <w:tcW w:w="945" w:type="dxa"/>
+          </w:tcPr>
+          <w:p>
+            <w:pPr>
+              <w:rPr>
+                <w:color w:val="A6A6A6" w:themeColor="background1" w:themeShade="A6"/>
+              </w:rPr>
+            </w:pPr>
+            <w:r>
+              <w:rPr>
+                <w:color w:val="A6A6A6" w:themeColor="background1" w:themeShade="A6"/>
+              </w:rPr>
+              <w:t>DELETE</w:t>
+            </w:r>
+          </w:p>
+        </w:tc>
+        <w:tc>
+          <w:tcPr>
+            <w:tcW w:w="1399" w:type="dxa"/>
+          </w:tcPr>
+          <w:p>
+            <w:pPr>
+              <w:rPr>
+                <w:color w:val="A6A6A6" w:themeColor="background1" w:themeShade="A6"/>
+              </w:rPr>
+            </w:pPr>
+            <w:r>
+              <w:rPr>
+                <w:color w:val="A6A6A6" w:themeColor="background1" w:themeShade="A6"/>
+              </w:rPr>
+              <w:t>control</w:t>
+            </w:r>
+            <w:r>
+              <w:rPr>
+                <w:color w:val="A6A6A6" w:themeColor="background1" w:themeShade="A6"/>
+              </w:rPr>
+              <w:t xml:space="preserve"> /:id</w:t>
+            </w:r>
+          </w:p>
+        </w:tc>
+        <w:tc>
+          <w:tcPr>
+            <w:tcW w:w="1904" w:type="dxa"/>
+          </w:tcPr>
+          <w:p>
+            <w:pPr>
+              <w:rPr>
+                <w:color w:val="A6A6A6" w:themeColor="background1" w:themeShade="A6"/>
+              </w:rPr>
+            </w:pPr>
+          </w:p>
+        </w:tc>
+        <w:tc>
+          <w:tcPr>
+            <w:tcW w:w="2268" w:type="dxa"/>
+          </w:tcPr>
+          <w:p>
+            <w:pPr>
+              <w:rPr>
+                <w:color w:val="A6A6A6" w:themeColor="background1" w:themeShade="A6"/>
+              </w:rPr>
+            </w:pPr>
+          </w:p>
+        </w:tc>
+        <w:tc>
+          <w:tcPr>
+            <w:tcW w:w="1559" w:type="dxa"/>
+          </w:tcPr>
+          <w:p>
+            <w:pPr>
+              <w:rPr>
+                <w:color w:val="A6A6A6" w:themeColor="background1" w:themeShade="A6"/>
+              </w:rPr>
+            </w:pPr>
+            <w:r>
+              <w:rPr>
+                <w:color w:val="A6A6A6" w:themeColor="background1" w:themeShade="A6"/>
+              </w:rPr>
+              <w:t>404</w:t>
+            </w:r>
+          </w:p>
+        </w:tc>
+        <w:tc>
+          <w:tcPr>
+            <w:tcW w:w="941" w:type="dxa"/>
+          </w:tcPr>
+          <w:p>
+            <w:pPr>
+              <w:rPr>
+                <w:color w:val="A6A6A6" w:themeColor="background1" w:themeShade="A6"/>
+              </w:rPr>
+            </w:pPr>
+          </w:p>
+        </w:tc>
+      </w:tr>
+    </w:tbl>
     <w:p/>
     <w:p>
+      <w:r>
+        <w:t>Notes:</w:t>
+      </w:r>
+    </w:p>
+    <w:p>
+      <w:pPr>
+        <w:pStyle w:val="ListParagraph"/>
+        <w:numPr>
+          <w:ilvl w:val="0"/>
+          <w:numId w:val="28"/>
+        </w:numPr>
+      </w:pPr>
+      <w:r>
+        <w:t xml:space="preserve">Returns </w:t>
+      </w:r>
+      <w:r>
+        <w:t>an array containing all status items</w:t>
+      </w:r>
+    </w:p>
+    <w:p>
+      <w:pPr>
+        <w:pStyle w:val="ListParagraph"/>
+        <w:numPr>
+          <w:ilvl w:val="0"/>
+          <w:numId w:val="28"/>
+        </w:numPr>
+      </w:pPr>
+      <w:r>
+        <w:t xml:space="preserve">id is one of "device", "control", </w:t>
+      </w:r>
+      <w:proofErr w:type="spellStart"/>
+      <w:r>
+        <w:t>activeProgram</w:t>
+      </w:r>
+      <w:proofErr w:type="spellEnd"/>
+    </w:p>
+    <w:p/>
+    <w:p/>
+    <w:p>
       <w:pPr>
         <w:pStyle w:val="Code"/>
       </w:pPr>
       <w:r>
-        <w:lastRenderedPageBreak/>
         <w:t>{</w:t>
       </w:r>
     </w:p>
@@ -2527,9 +3149,12 @@
       <w:r>
         <w:t xml:space="preserve">      id: "</w:t>
       </w:r>
+      <w:r>
+        <w:t xml:space="preserve"> </w:t>
+      </w:r>
       <w:proofErr w:type="spellStart"/>
       <w:r>
-        <w:t>env</w:t>
+        <w:t>activeProgram</w:t>
       </w:r>
       <w:proofErr w:type="spellEnd"/>
       <w:r>
@@ -2549,7 +3174,7 @@
         <w:pStyle w:val="Code"/>
       </w:pPr>
       <w:r>
-        <w:t xml:space="preserve">        sensors: [</w:t>
+        <w:t xml:space="preserve">        id: "ab-456cde-003-463",</w:t>
       </w:r>
     </w:p>
     <w:p>
@@ -2557,191 +3182,7 @@
         <w:pStyle w:val="Code"/>
       </w:pPr>
       <w:r>
-        <w:t xml:space="preserve">          {</w:t>
-      </w:r>
-      <w:bookmarkStart w:id="0" w:name="_GoBack"/>
-      <w:bookmarkEnd w:id="0"/>
-    </w:p>
-    <w:p>
-      <w:pPr>
-        <w:pStyle w:val="Code"/>
-      </w:pPr>
-      <w:r>
-        <w:t xml:space="preserve">            id: "</w:t>
-      </w:r>
-      <w:proofErr w:type="spellStart"/>
-      <w:r>
-        <w:t>hw</w:t>
-      </w:r>
-      <w:proofErr w:type="spellEnd"/>
-      <w:r>
-        <w:t>",</w:t>
-      </w:r>
-    </w:p>
-    <w:p>
-      <w:pPr>
-        <w:pStyle w:val="Code"/>
-      </w:pPr>
-      <w:r>
-        <w:t xml:space="preserve">            reading: 12.34</w:t>
-      </w:r>
-    </w:p>
-    <w:p>
-      <w:pPr>
-        <w:pStyle w:val="Code"/>
-      </w:pPr>
-      <w:r>
-        <w:t xml:space="preserve">          }</w:t>
-      </w:r>
-    </w:p>
-    <w:p>
-      <w:pPr>
-        <w:pStyle w:val="Code"/>
-      </w:pPr>
-      <w:r>
-        <w:t xml:space="preserve">        ]</w:t>
-      </w:r>
-    </w:p>
-    <w:p>
-      <w:pPr>
-        <w:pStyle w:val="Code"/>
-      </w:pPr>
-      <w:r>
-        <w:t xml:space="preserve">      }</w:t>
-      </w:r>
-    </w:p>
-    <w:p>
-      <w:pPr>
-        <w:pStyle w:val="Code"/>
-      </w:pPr>
-      <w:r>
-        <w:t xml:space="preserve">    },</w:t>
-      </w:r>
-    </w:p>
-    <w:p>
-      <w:pPr>
-        <w:pStyle w:val="Code"/>
-      </w:pPr>
-      <w:r>
-        <w:t xml:space="preserve">    {</w:t>
-      </w:r>
-    </w:p>
-    <w:p>
-      <w:pPr>
-        <w:pStyle w:val="Code"/>
-      </w:pPr>
-      <w:r>
-        <w:t xml:space="preserve">      id: "controller",</w:t>
-      </w:r>
-    </w:p>
-    <w:p>
-      <w:pPr>
-        <w:pStyle w:val="Code"/>
-      </w:pPr>
-      <w:r>
-        <w:t xml:space="preserve">      snapshot: {</w:t>
-      </w:r>
-    </w:p>
-    <w:p>
-      <w:pPr>
-        <w:pStyle w:val="Code"/>
-      </w:pPr>
-      <w:r>
-        <w:t xml:space="preserve">        ove</w:t>
-      </w:r>
-      <w:r>
-        <w:t>r</w:t>
-      </w:r>
-      <w:r>
-        <w:t>rides: [</w:t>
-      </w:r>
-    </w:p>
-    <w:p>
-      <w:pPr>
-        <w:pStyle w:val="Code"/>
-      </w:pPr>
-      <w:r>
-        <w:t xml:space="preserve">          {</w:t>
-      </w:r>
-    </w:p>
-    <w:p>
-      <w:pPr>
-        <w:pStyle w:val="Code"/>
-      </w:pPr>
-      <w:r>
-        <w:t xml:space="preserve">            start: 23,</w:t>
-      </w:r>
-    </w:p>
-    <w:p>
-      <w:pPr>
-        <w:pStyle w:val="Code"/>
-      </w:pPr>
-      <w:r>
-        <w:t xml:space="preserve">            duration: 12</w:t>
-      </w:r>
-    </w:p>
-    <w:p>
-      <w:pPr>
-        <w:pStyle w:val="Code"/>
-      </w:pPr>
-      <w:r>
-        <w:t xml:space="preserve">          }</w:t>
-      </w:r>
-    </w:p>
-    <w:p>
-      <w:pPr>
-        <w:pStyle w:val="Code"/>
-      </w:pPr>
-      <w:r>
-        <w:t xml:space="preserve">        ],</w:t>
-      </w:r>
-    </w:p>
-    <w:p>
-      <w:pPr>
-        <w:pStyle w:val="Code"/>
-      </w:pPr>
-      <w:r>
-        <w:t xml:space="preserve">        </w:t>
-      </w:r>
-      <w:proofErr w:type="spellStart"/>
-      <w:r>
-        <w:t>activeProgram</w:t>
-      </w:r>
-      <w:proofErr w:type="spellEnd"/>
-      <w:r>
-        <w:t>: {</w:t>
-      </w:r>
-    </w:p>
-    <w:p>
-      <w:pPr>
-        <w:pStyle w:val="Code"/>
-      </w:pPr>
-      <w:r>
-        <w:t xml:space="preserve">          id: "ab-456cde-003-463",</w:t>
-      </w:r>
-    </w:p>
-    <w:p>
-      <w:pPr>
-        <w:pStyle w:val="Code"/>
-      </w:pPr>
-      <w:r>
-        <w:t xml:space="preserve">          name: "winter weekends",</w:t>
-      </w:r>
-    </w:p>
-    <w:p>
-      <w:pPr>
-        <w:pStyle w:val="Code"/>
-      </w:pPr>
-      <w:r>
-        <w:t xml:space="preserve">          ...</w:t>
-      </w:r>
-    </w:p>
-    <w:p>
-      <w:pPr>
-        <w:pStyle w:val="Code"/>
-      </w:pPr>
-      <w:r>
-        <w:t xml:space="preserve">        } </w:t>
+        <w:t xml:space="preserve">        name: "winter weekends",</w:t>
       </w:r>
     </w:p>
     <w:p>
@@ -3133,6 +3574,92 @@
     </w:lvl>
   </w:abstractNum>
   <w:abstractNum w:abstractNumId="4" w15:restartNumberingAfterBreak="0">
+    <w:nsid w:val="242545E4"/>
+    <w:multiLevelType w:val="hybridMultilevel"/>
+    <w:tmpl w:val="7E74AF70"/>
+    <w:lvl w:ilvl="0" w:tplc="0809000F">
+      <w:start w:val="1"/>
+      <w:numFmt w:val="decimal"/>
+      <w:lvlText w:val="%1."/>
+      <w:lvlJc w:val="left"/>
+      <w:pPr>
+        <w:ind w:left="720" w:hanging="360"/>
+      </w:pPr>
+    </w:lvl>
+    <w:lvl w:ilvl="1" w:tplc="08090019" w:tentative="1">
+      <w:start w:val="1"/>
+      <w:numFmt w:val="lowerLetter"/>
+      <w:lvlText w:val="%2."/>
+      <w:lvlJc w:val="left"/>
+      <w:pPr>
+        <w:ind w:left="1440" w:hanging="360"/>
+      </w:pPr>
+    </w:lvl>
+    <w:lvl w:ilvl="2" w:tplc="0809001B" w:tentative="1">
+      <w:start w:val="1"/>
+      <w:numFmt w:val="lowerRoman"/>
+      <w:lvlText w:val="%3."/>
+      <w:lvlJc w:val="right"/>
+      <w:pPr>
+        <w:ind w:left="2160" w:hanging="180"/>
+      </w:pPr>
+    </w:lvl>
+    <w:lvl w:ilvl="3" w:tplc="0809000F" w:tentative="1">
+      <w:start w:val="1"/>
+      <w:numFmt w:val="decimal"/>
+      <w:lvlText w:val="%4."/>
+      <w:lvlJc w:val="left"/>
+      <w:pPr>
+        <w:ind w:left="2880" w:hanging="360"/>
+      </w:pPr>
+    </w:lvl>
+    <w:lvl w:ilvl="4" w:tplc="08090019" w:tentative="1">
+      <w:start w:val="1"/>
+      <w:numFmt w:val="lowerLetter"/>
+      <w:lvlText w:val="%5."/>
+      <w:lvlJc w:val="left"/>
+      <w:pPr>
+        <w:ind w:left="3600" w:hanging="360"/>
+      </w:pPr>
+    </w:lvl>
+    <w:lvl w:ilvl="5" w:tplc="0809001B" w:tentative="1">
+      <w:start w:val="1"/>
+      <w:numFmt w:val="lowerRoman"/>
+      <w:lvlText w:val="%6."/>
+      <w:lvlJc w:val="right"/>
+      <w:pPr>
+        <w:ind w:left="4320" w:hanging="180"/>
+      </w:pPr>
+    </w:lvl>
+    <w:lvl w:ilvl="6" w:tplc="0809000F" w:tentative="1">
+      <w:start w:val="1"/>
+      <w:numFmt w:val="decimal"/>
+      <w:lvlText w:val="%7."/>
+      <w:lvlJc w:val="left"/>
+      <w:pPr>
+        <w:ind w:left="5040" w:hanging="360"/>
+      </w:pPr>
+    </w:lvl>
+    <w:lvl w:ilvl="7" w:tplc="08090019" w:tentative="1">
+      <w:start w:val="1"/>
+      <w:numFmt w:val="lowerLetter"/>
+      <w:lvlText w:val="%8."/>
+      <w:lvlJc w:val="left"/>
+      <w:pPr>
+        <w:ind w:left="5760" w:hanging="360"/>
+      </w:pPr>
+    </w:lvl>
+    <w:lvl w:ilvl="8" w:tplc="0809001B" w:tentative="1">
+      <w:start w:val="1"/>
+      <w:numFmt w:val="lowerRoman"/>
+      <w:lvlText w:val="%9."/>
+      <w:lvlJc w:val="right"/>
+      <w:pPr>
+        <w:ind w:left="6480" w:hanging="180"/>
+      </w:pPr>
+    </w:lvl>
+  </w:abstractNum>
+  <w:abstractNum w:abstractNumId="5" w15:restartNumberingAfterBreak="0">
     <w:nsid w:val="28952537"/>
     <w:multiLevelType w:val="hybridMultilevel"/>
     <w:tmpl w:val="7E74AF70"/>
@@ -3218,7 +3745,7 @@
       </w:pPr>
     </w:lvl>
   </w:abstractNum>
-  <w:abstractNum w:abstractNumId="5" w15:restartNumberingAfterBreak="0">
+  <w:abstractNum w:abstractNumId="6" w15:restartNumberingAfterBreak="0">
     <w:nsid w:val="37D5133A"/>
     <w:multiLevelType w:val="hybridMultilevel"/>
     <w:tmpl w:val="7E74AF70"/>
@@ -3304,7 +3831,7 @@
       </w:pPr>
     </w:lvl>
   </w:abstractNum>
-  <w:abstractNum w:abstractNumId="6" w15:restartNumberingAfterBreak="0">
+  <w:abstractNum w:abstractNumId="7" w15:restartNumberingAfterBreak="0">
     <w:nsid w:val="3E9C3741"/>
     <w:multiLevelType w:val="hybridMultilevel"/>
     <w:tmpl w:val="7E74AF70"/>
@@ -3390,7 +3917,7 @@
       </w:pPr>
     </w:lvl>
   </w:abstractNum>
-  <w:abstractNum w:abstractNumId="7" w15:restartNumberingAfterBreak="0">
+  <w:abstractNum w:abstractNumId="8" w15:restartNumberingAfterBreak="0">
     <w:nsid w:val="40152114"/>
     <w:multiLevelType w:val="hybridMultilevel"/>
     <w:tmpl w:val="7E5CEEE2"/>
@@ -3504,13 +4031,13 @@
     </w:lvl>
   </w:abstractNum>
   <w:num w:numId="1">
-    <w:abstractNumId w:val="7"/>
+    <w:abstractNumId w:val="8"/>
   </w:num>
   <w:num w:numId="2">
     <w:abstractNumId w:val="3"/>
   </w:num>
   <w:num w:numId="3">
-    <w:abstractNumId w:val="5"/>
+    <w:abstractNumId w:val="6"/>
   </w:num>
   <w:num w:numId="4">
     <w:abstractNumId w:val="1"/>
@@ -3579,10 +4106,13 @@
     <w:abstractNumId w:val="2"/>
   </w:num>
   <w:num w:numId="26">
-    <w:abstractNumId w:val="4"/>
+    <w:abstractNumId w:val="5"/>
   </w:num>
   <w:num w:numId="27">
-    <w:abstractNumId w:val="6"/>
+    <w:abstractNumId w:val="7"/>
+  </w:num>
+  <w:num w:numId="28">
+    <w:abstractNumId w:val="4"/>
   </w:num>
 </w:numbering>
 </file>

</xml_diff>

<commit_message>
Integrated with live back end
</commit_message>
<xml_diff>
--- a/docs/Drumtochty Heating API.docx
+++ b/docs/Drumtochty Heating API.docx
@@ -681,6 +681,62 @@
       </w:r>
       <w:r>
         <w:t>replace any existing override</w:t>
+      </w:r>
+    </w:p>
+    <w:p>
+      <w:pPr>
+        <w:pStyle w:val="Heading3"/>
+      </w:pPr>
+      <w:r>
+        <w:t>Response Format</w:t>
+      </w:r>
+    </w:p>
+    <w:p>
+      <w:pPr>
+        <w:pStyle w:val="Code"/>
+      </w:pPr>
+      <w:r>
+        <w:t>{</w:t>
+      </w:r>
+    </w:p>
+    <w:p>
+      <w:pPr>
+        <w:pStyle w:val="Code"/>
+      </w:pPr>
+      <w:r>
+        <w:t xml:space="preserve">  items: [</w:t>
+      </w:r>
+    </w:p>
+    <w:p>
+      <w:pPr>
+        <w:pStyle w:val="Code"/>
+      </w:pPr>
+      <w:r>
+        <w:t xml:space="preserve">    </w:t>
+      </w:r>
+      <w:proofErr w:type="gramStart"/>
+      <w:r>
+        <w:t>{ override</w:t>
+      </w:r>
+      <w:proofErr w:type="gramEnd"/>
+      <w:r>
+        <w:t xml:space="preserve"> data… }</w:t>
+      </w:r>
+    </w:p>
+    <w:p>
+      <w:pPr>
+        <w:pStyle w:val="Code"/>
+      </w:pPr>
+      <w:r>
+        <w:t xml:space="preserve">  ]</w:t>
+      </w:r>
+    </w:p>
+    <w:p>
+      <w:pPr>
+        <w:pStyle w:val="Code"/>
+      </w:pPr>
+      <w:r>
+        <w:t>}</w:t>
       </w:r>
     </w:p>
     <w:p>
@@ -1117,6 +1173,7 @@
     <w:p/>
     <w:p>
       <w:r>
+        <w:lastRenderedPageBreak/>
         <w:t>Notes:</w:t>
       </w:r>
     </w:p>
@@ -1146,10 +1203,65 @@
     </w:p>
     <w:p>
       <w:pPr>
+        <w:pStyle w:val="Heading3"/>
+      </w:pPr>
+      <w:r>
+        <w:t>Response Format</w:t>
+      </w:r>
+    </w:p>
+    <w:p>
+      <w:pPr>
+        <w:pStyle w:val="Code"/>
+      </w:pPr>
+      <w:r>
+        <w:t>{</w:t>
+      </w:r>
+    </w:p>
+    <w:p>
+      <w:pPr>
+        <w:pStyle w:val="Code"/>
+      </w:pPr>
+      <w:r>
+        <w:t xml:space="preserve">  items: [</w:t>
+      </w:r>
+    </w:p>
+    <w:p>
+      <w:pPr>
+        <w:pStyle w:val="Code"/>
+      </w:pPr>
+      <w:r>
+        <w:t xml:space="preserve">    </w:t>
+      </w:r>
+      <w:proofErr w:type="gramStart"/>
+      <w:r>
+        <w:t>{ program</w:t>
+      </w:r>
+      <w:proofErr w:type="gramEnd"/>
+      <w:r>
+        <w:t xml:space="preserve"> data… }</w:t>
+      </w:r>
+    </w:p>
+    <w:p>
+      <w:pPr>
+        <w:pStyle w:val="Code"/>
+      </w:pPr>
+      <w:r>
+        <w:t xml:space="preserve">  ]</w:t>
+      </w:r>
+    </w:p>
+    <w:p>
+      <w:pPr>
+        <w:pStyle w:val="Code"/>
+      </w:pPr>
+      <w:r>
+        <w:t>}</w:t>
+      </w:r>
+    </w:p>
+    <w:p>
+      <w:pPr>
         <w:pStyle w:val="Heading1"/>
       </w:pPr>
       <w:r>
-        <w:lastRenderedPageBreak/>
         <w:t>Program</w:t>
       </w:r>
       <w:r>
@@ -1662,10 +1774,54 @@
     </w:p>
     <w:p>
       <w:pPr>
+        <w:pStyle w:val="Heading3"/>
+      </w:pPr>
+      <w:r>
+        <w:t>Response Format</w:t>
+      </w:r>
+    </w:p>
+    <w:p>
+      <w:pPr>
+        <w:pStyle w:val="Code"/>
+      </w:pPr>
+      <w:r>
+        <w:t xml:space="preserve">{ </w:t>
+      </w:r>
+    </w:p>
+    <w:p>
+      <w:pPr>
+        <w:pStyle w:val="Code"/>
+      </w:pPr>
+      <w:r>
+        <w:t xml:space="preserve">   </w:t>
+      </w:r>
+      <w:r>
+        <w:t>program</w:t>
+      </w:r>
+      <w:r>
+        <w:t>-config</w:t>
+      </w:r>
+      <w:r>
+        <w:t xml:space="preserve"> data… </w:t>
+      </w:r>
+    </w:p>
+    <w:p>
+      <w:pPr>
+        <w:pStyle w:val="Code"/>
+      </w:pPr>
+      <w:r>
+        <w:t>}</w:t>
+      </w:r>
+    </w:p>
+    <w:p>
+      <w:pPr>
         <w:pStyle w:val="Heading1"/>
       </w:pPr>
       <w:r>
-        <w:t>Sensor</w:t>
+        <w:t>S</w:t>
+      </w:r>
+      <w:r>
+        <w:t>ensor</w:t>
       </w:r>
       <w:r>
         <w:t xml:space="preserve"> Resource</w:t>
@@ -2179,8 +2335,6 @@
             <w:r>
               <w:t>sensor</w:t>
             </w:r>
-            <w:bookmarkStart w:id="0" w:name="_GoBack"/>
-            <w:bookmarkEnd w:id="0"/>
             <w:r>
               <w:rPr>
                 <w:color w:val="A6A6A6" w:themeColor="background1" w:themeShade="A6"/>
@@ -2321,6 +2475,72 @@
     </w:p>
     <w:p>
       <w:pPr>
+        <w:pStyle w:val="Heading3"/>
+      </w:pPr>
+      <w:r>
+        <w:lastRenderedPageBreak/>
+        <w:t>Response Format</w:t>
+      </w:r>
+    </w:p>
+    <w:p>
+      <w:pPr>
+        <w:pStyle w:val="Code"/>
+      </w:pPr>
+      <w:r>
+        <w:t>{</w:t>
+      </w:r>
+    </w:p>
+    <w:p>
+      <w:pPr>
+        <w:pStyle w:val="Code"/>
+      </w:pPr>
+      <w:r>
+        <w:t xml:space="preserve">  items: [</w:t>
+      </w:r>
+    </w:p>
+    <w:p>
+      <w:pPr>
+        <w:pStyle w:val="Code"/>
+      </w:pPr>
+      <w:r>
+        <w:t xml:space="preserve">    { </w:t>
+      </w:r>
+      <w:r>
+        <w:t>sensor</w:t>
+      </w:r>
+      <w:bookmarkStart w:id="0" w:name="_GoBack"/>
+      <w:bookmarkEnd w:id="0"/>
+      <w:r>
+        <w:t xml:space="preserve"> data… }</w:t>
+      </w:r>
+    </w:p>
+    <w:p>
+      <w:pPr>
+        <w:pStyle w:val="Code"/>
+      </w:pPr>
+      <w:r>
+        <w:t xml:space="preserve">  ]</w:t>
+      </w:r>
+    </w:p>
+    <w:p>
+      <w:pPr>
+        <w:pStyle w:val="Code"/>
+      </w:pPr>
+      <w:r>
+        <w:t>}</w:t>
+      </w:r>
+    </w:p>
+    <w:p>
+      <w:pPr>
+        <w:pStyle w:val="ListParagraph"/>
+        <w:numPr>
+          <w:ilvl w:val="0"/>
+          <w:numId w:val="27"/>
+        </w:numPr>
+      </w:pPr>
+    </w:p>
+    <w:p>
+      <w:pPr>
         <w:pStyle w:val="Heading1"/>
       </w:pPr>
       <w:r>
@@ -2329,13 +2549,7 @@
     </w:p>
     <w:p>
       <w:r>
-        <w:t xml:space="preserve">The </w:t>
-      </w:r>
-      <w:r>
-        <w:t>status</w:t>
-      </w:r>
-      <w:r>
-        <w:t xml:space="preserve"> resource is a read-only </w:t>
+        <w:t xml:space="preserve">The status resource is a read-only </w:t>
       </w:r>
       <w:proofErr w:type="spellStart"/>
       <w:r>
@@ -2493,10 +2707,7 @@
           </w:tcPr>
           <w:p>
             <w:r>
-              <w:t>control</w:t>
-            </w:r>
-            <w:r>
-              <w:t>/</w:t>
+              <w:t>control/</w:t>
             </w:r>
           </w:p>
         </w:tc>
@@ -2901,10 +3112,7 @@
         </w:numPr>
       </w:pPr>
       <w:r>
-        <w:t xml:space="preserve">Returns </w:t>
-      </w:r>
-      <w:r>
-        <w:t>an array containing all status items</w:t>
+        <w:t>Returns an array containing all status items</w:t>
       </w:r>
     </w:p>
     <w:p>

</xml_diff>